<commit_message>
Actualización de formato de manuscrito
</commit_message>
<xml_diff>
--- a/guiasYformatos/cuadernoDeEstudios/ejemplos/LE_08_01_CO.docx
+++ b/guiasYformatos/cuadernoDeEstudios/ejemplos/LE_08_01_CO.docx
@@ -47,8 +47,6 @@
         </w:rPr>
         <w:t>El ensayo</w:t>
       </w:r>
-      <w:bookmarkStart w:id="0" w:name="_GoBack"/>
-      <w:bookmarkEnd w:id="0"/>
     </w:p>
     <w:p>
       <w:pPr>
@@ -150,7 +148,7 @@
         </w:rPr>
         <w:t xml:space="preserve">. </w:t>
       </w:r>
-      <w:ins w:id="1" w:author="Angélica Monroy" w:date="2014-10-19T12:30:00Z">
+      <w:ins w:id="0" w:author="Angélica Monroy" w:date="2014-10-19T12:30:00Z">
         <w:r>
           <w:rPr>
             <w:rFonts w:ascii="Times" w:hAnsi="Times"/>
@@ -182,7 +180,7 @@
         </w:rPr>
         <w:t>es compartir conocimientos y opiniones para enriquecer un campo de</w:t>
       </w:r>
-      <w:ins w:id="2" w:author="Angélica Monroy" w:date="2014-10-19T12:30:00Z">
+      <w:ins w:id="1" w:author="Angélica Monroy" w:date="2014-10-19T12:30:00Z">
         <w:r>
           <w:rPr>
             <w:rFonts w:ascii="Times" w:hAnsi="Times"/>
@@ -299,7 +297,7 @@
         </w:rPr>
         <w:t xml:space="preserve"> En el primero, se </w:t>
       </w:r>
-      <w:ins w:id="3" w:author="Angélica Monroy" w:date="2014-10-19T12:31:00Z">
+      <w:ins w:id="2" w:author="Angélica Monroy" w:date="2014-10-19T12:31:00Z">
         <w:r>
           <w:rPr>
             <w:rFonts w:ascii="Times" w:hAnsi="Times"/>
@@ -349,7 +347,7 @@
         </w:rPr>
         <w:t xml:space="preserve">el sentido de uno o varios textos y opinar </w:t>
       </w:r>
-      <w:ins w:id="4" w:author="Angélica Monroy" w:date="2014-10-19T17:45:00Z">
+      <w:ins w:id="3" w:author="Angélica Monroy" w:date="2014-10-19T17:45:00Z">
         <w:r>
           <w:rPr>
             <w:rFonts w:ascii="Times" w:hAnsi="Times"/>
@@ -369,7 +367,7 @@
         </w:rPr>
         <w:t xml:space="preserve">Algunos </w:t>
       </w:r>
-      <w:ins w:id="5" w:author="Angélica Monroy" w:date="2014-10-19T12:32:00Z">
+      <w:ins w:id="4" w:author="Angélica Monroy" w:date="2014-10-19T12:32:00Z">
         <w:r>
           <w:rPr>
             <w:rFonts w:ascii="Times" w:hAnsi="Times"/>
@@ -580,7 +578,29 @@
                 <w:sz w:val="18"/>
                 <w:szCs w:val="18"/>
               </w:rPr>
-              <w:t xml:space="preserve"> (o URL o la ruta en </w:t>
+              <w:t xml:space="preserve"> (o </w:t>
+            </w:r>
+            <w:proofErr w:type="spellStart"/>
+            <w:r>
+              <w:rPr>
+                <w:rFonts w:ascii="Times New Roman" w:hAnsi="Times New Roman" w:cs="Times New Roman"/>
+                <w:b/>
+                <w:color w:val="000000"/>
+                <w:sz w:val="18"/>
+                <w:szCs w:val="18"/>
+              </w:rPr>
+              <w:t>URL</w:t>
+            </w:r>
+            <w:proofErr w:type="spellEnd"/>
+            <w:r>
+              <w:rPr>
+                <w:rFonts w:ascii="Times New Roman" w:hAnsi="Times New Roman" w:cs="Times New Roman"/>
+                <w:b/>
+                <w:color w:val="000000"/>
+                <w:sz w:val="18"/>
+                <w:szCs w:val="18"/>
+              </w:rPr>
+              <w:t xml:space="preserve"> o la ruta en </w:t>
             </w:r>
             <w:proofErr w:type="spellStart"/>
             <w:r>
@@ -885,7 +905,7 @@
         </w:rPr>
         <w:t xml:space="preserve">En el ámbito académico, el ensayo </w:t>
       </w:r>
-      <w:ins w:id="6" w:author="Angélica Monroy" w:date="2014-10-19T12:33:00Z">
+      <w:ins w:id="5" w:author="Angélica Monroy" w:date="2014-10-19T12:33:00Z">
         <w:r>
           <w:rPr>
             <w:rFonts w:ascii="Times" w:hAnsi="Times"/>
@@ -911,7 +931,7 @@
         </w:rPr>
         <w:t xml:space="preserve">reflexiones acerca de un tema. </w:t>
       </w:r>
-      <w:ins w:id="7" w:author="Angélica Monroy" w:date="2014-10-19T17:46:00Z">
+      <w:ins w:id="6" w:author="Angélica Monroy" w:date="2014-10-19T17:46:00Z">
         <w:r>
           <w:rPr>
             <w:rFonts w:ascii="Times" w:hAnsi="Times"/>
@@ -925,7 +945,7 @@
         </w:rPr>
         <w:t>, estudiaremos</w:t>
       </w:r>
-      <w:ins w:id="8" w:author="Angélica Monroy" w:date="2014-10-19T17:46:00Z">
+      <w:ins w:id="7" w:author="Angélica Monroy" w:date="2014-10-19T17:46:00Z">
         <w:r>
           <w:rPr>
             <w:rFonts w:ascii="Times" w:hAnsi="Times"/>
@@ -939,7 +959,7 @@
         </w:rPr>
         <w:t>ensayos</w:t>
       </w:r>
-      <w:ins w:id="9" w:author="Angélica Monroy" w:date="2014-10-19T17:47:00Z">
+      <w:ins w:id="8" w:author="Angélica Monroy" w:date="2014-10-19T17:47:00Z">
         <w:r>
           <w:rPr>
             <w:rFonts w:ascii="Times" w:hAnsi="Times"/>
@@ -947,7 +967,7 @@
           <w:t xml:space="preserve"> </w:t>
         </w:r>
       </w:ins>
-      <w:ins w:id="10" w:author="Angélica Monroy" w:date="2014-10-19T17:48:00Z">
+      <w:ins w:id="9" w:author="Angélica Monroy" w:date="2014-10-19T17:48:00Z">
         <w:r>
           <w:rPr>
             <w:rFonts w:ascii="Times" w:hAnsi="Times"/>
@@ -1302,7 +1322,7 @@
           <w:rFonts w:ascii="Times" w:hAnsi="Times"/>
         </w:rPr>
       </w:pPr>
-      <w:ins w:id="11" w:author="Angélica Monroy" w:date="2014-10-19T17:49:00Z">
+      <w:ins w:id="10" w:author="Angélica Monroy" w:date="2014-10-19T17:49:00Z">
         <w:r>
           <w:rPr>
             <w:rFonts w:ascii="Times" w:hAnsi="Times"/>
@@ -1328,7 +1348,7 @@
         </w:rPr>
         <w:t xml:space="preserve"> de los ensayos</w:t>
       </w:r>
-      <w:ins w:id="12" w:author="Angélica Monroy" w:date="2014-10-19T12:36:00Z">
+      <w:ins w:id="11" w:author="Angélica Monroy" w:date="2014-10-19T12:36:00Z">
         <w:r>
           <w:rPr>
             <w:rFonts w:ascii="Times" w:hAnsi="Times"/>
@@ -1424,7 +1444,7 @@
         </w:rPr>
         <w:t xml:space="preserve"> la opinión del autor y se sustenta</w:t>
       </w:r>
-      <w:ins w:id="13" w:author="Angélica Monroy" w:date="2014-10-19T17:49:00Z">
+      <w:ins w:id="12" w:author="Angélica Monroy" w:date="2014-10-19T17:49:00Z">
         <w:r>
           <w:rPr>
             <w:rFonts w:ascii="Times" w:hAnsi="Times"/>
@@ -1517,7 +1537,7 @@
         </w:rPr>
         <w:t>Los ensayos pueden funcionar para diversos ámbitos (</w:t>
       </w:r>
-      <w:ins w:id="14" w:author="Angélica Monroy" w:date="2014-10-19T12:36:00Z">
+      <w:ins w:id="13" w:author="Angélica Monroy" w:date="2014-10-19T12:36:00Z">
         <w:r>
           <w:rPr>
             <w:rFonts w:ascii="Times" w:hAnsi="Times"/>
@@ -2295,7 +2315,7 @@
         </w:rPr>
         <w:t xml:space="preserve"> expositivos deben </w:t>
       </w:r>
-      <w:ins w:id="15" w:author="Angélica Monroy" w:date="2014-10-19T17:51:00Z">
+      <w:ins w:id="14" w:author="Angélica Monroy" w:date="2014-10-19T17:51:00Z">
         <w:r>
           <w:rPr>
             <w:rFonts w:ascii="Times" w:hAnsi="Times"/>
@@ -2366,7 +2386,7 @@
           <w:rFonts w:ascii="Times" w:hAnsi="Times"/>
         </w:rPr>
       </w:pPr>
-      <w:ins w:id="16" w:author="Angélica Monroy" w:date="2014-10-19T12:41:00Z">
+      <w:ins w:id="15" w:author="Angélica Monroy" w:date="2014-10-19T12:41:00Z">
         <w:r>
           <w:rPr>
             <w:rFonts w:ascii="Times" w:hAnsi="Times"/>
@@ -2389,7 +2409,7 @@
         </w:rPr>
         <w:t>: se presenta el tema y los puntos que se tratar</w:t>
       </w:r>
-      <w:ins w:id="17" w:author="Angélica Monroy" w:date="2014-10-19T17:51:00Z">
+      <w:ins w:id="16" w:author="Angélica Monroy" w:date="2014-10-19T17:51:00Z">
         <w:r>
           <w:rPr>
             <w:rFonts w:ascii="Times" w:hAnsi="Times"/>
@@ -2415,7 +2435,7 @@
           <w:rFonts w:ascii="Times" w:hAnsi="Times"/>
         </w:rPr>
       </w:pPr>
-      <w:ins w:id="18" w:author="Angélica Monroy" w:date="2014-10-19T12:41:00Z">
+      <w:ins w:id="17" w:author="Angélica Monroy" w:date="2014-10-19T12:41:00Z">
         <w:r>
           <w:rPr>
             <w:rFonts w:ascii="Times" w:hAnsi="Times"/>
@@ -2450,7 +2470,7 @@
           <w:rFonts w:ascii="Times" w:hAnsi="Times"/>
         </w:rPr>
       </w:pPr>
-      <w:ins w:id="19" w:author="Angélica Monroy" w:date="2014-10-19T12:41:00Z">
+      <w:ins w:id="18" w:author="Angélica Monroy" w:date="2014-10-19T12:41:00Z">
         <w:r>
           <w:rPr>
             <w:rFonts w:ascii="Times" w:hAnsi="Times"/>
@@ -2938,7 +2958,7 @@
         </w:rPr>
         <w:t xml:space="preserve"> que puedan servir como base sólida para poder </w:t>
       </w:r>
-      <w:ins w:id="20" w:author="Angélica Monroy" w:date="2014-10-19T12:39:00Z">
+      <w:ins w:id="19" w:author="Angélica Monroy" w:date="2014-10-19T12:39:00Z">
         <w:r>
           <w:rPr>
             <w:rFonts w:ascii="Times" w:hAnsi="Times"/>
@@ -3059,7 +3079,7 @@
         </w:rPr>
         <w:t xml:space="preserve">deberá </w:t>
       </w:r>
-      <w:ins w:id="21" w:author="Angélica Monroy" w:date="2014-10-19T17:53:00Z">
+      <w:ins w:id="20" w:author="Angélica Monroy" w:date="2014-10-19T17:53:00Z">
         <w:r>
           <w:rPr>
             <w:rFonts w:ascii="Times" w:hAnsi="Times"/>
@@ -3113,7 +3133,7 @@
           <w:rFonts w:ascii="Times" w:hAnsi="Times"/>
         </w:rPr>
       </w:pPr>
-      <w:ins w:id="22" w:author="Angélica Monroy" w:date="2014-10-19T12:41:00Z">
+      <w:ins w:id="21" w:author="Angélica Monroy" w:date="2014-10-19T12:41:00Z">
         <w:r>
           <w:rPr>
             <w:rFonts w:ascii="Times" w:hAnsi="Times"/>
@@ -3148,7 +3168,7 @@
           <w:rFonts w:ascii="Times" w:hAnsi="Times"/>
         </w:rPr>
       </w:pPr>
-      <w:ins w:id="23" w:author="Angélica Monroy" w:date="2014-10-19T12:42:00Z">
+      <w:ins w:id="22" w:author="Angélica Monroy" w:date="2014-10-19T12:42:00Z">
         <w:r>
           <w:rPr>
             <w:rFonts w:ascii="Times" w:hAnsi="Times"/>
@@ -3183,7 +3203,7 @@
           <w:rFonts w:ascii="Times" w:hAnsi="Times"/>
         </w:rPr>
       </w:pPr>
-      <w:ins w:id="24" w:author="Angélica Monroy" w:date="2014-10-19T12:42:00Z">
+      <w:ins w:id="23" w:author="Angélica Monroy" w:date="2014-10-19T12:42:00Z">
         <w:r>
           <w:rPr>
             <w:rFonts w:ascii="Times" w:hAnsi="Times"/>
@@ -3224,7 +3244,7 @@
           <w:rFonts w:ascii="Times" w:hAnsi="Times"/>
         </w:rPr>
       </w:pPr>
-      <w:ins w:id="25" w:author="Angélica Monroy" w:date="2014-10-19T12:42:00Z">
+      <w:ins w:id="24" w:author="Angélica Monroy" w:date="2014-10-19T12:42:00Z">
         <w:r>
           <w:rPr>
             <w:rFonts w:ascii="Times" w:hAnsi="Times"/>
@@ -3271,7 +3291,7 @@
         </w:rPr>
         <w:t>A continuación</w:t>
       </w:r>
-      <w:ins w:id="26" w:author="Angélica Monroy" w:date="2014-10-19T12:54:00Z">
+      <w:ins w:id="25" w:author="Angélica Monroy" w:date="2014-10-19T12:54:00Z">
         <w:r>
           <w:rPr>
             <w:rFonts w:ascii="Times" w:hAnsi="Times"/>
@@ -3393,7 +3413,7 @@
               </w:rPr>
               <w:t xml:space="preserve"> </w:t>
             </w:r>
-            <w:ins w:id="27" w:author="Angélica Monroy" w:date="2014-10-19T18:05:00Z">
+            <w:ins w:id="26" w:author="Angélica Monroy" w:date="2014-10-19T18:05:00Z">
               <w:r>
                 <w:rPr>
                   <w:rFonts w:ascii="Times" w:hAnsi="Times"/>
@@ -3482,7 +3502,7 @@
               </w:rPr>
               <w:t xml:space="preserve"> </w:t>
             </w:r>
-            <w:ins w:id="28" w:author="Angélica Monroy" w:date="2014-10-19T18:05:00Z">
+            <w:ins w:id="27" w:author="Angélica Monroy" w:date="2014-10-19T18:05:00Z">
               <w:r>
                 <w:rPr>
                   <w:rFonts w:ascii="Times" w:hAnsi="Times"/>
@@ -3552,6 +3572,86 @@
                 <w:lang w:val="es-ES_tradnl"/>
               </w:rPr>
               <w:t>Causas y consecuencias:</w:t>
+            </w:r>
+            <w:r>
+              <w:rPr>
+                <w:rFonts w:ascii="Times" w:hAnsi="Times"/>
+                <w:sz w:val="24"/>
+                <w:szCs w:val="24"/>
+                <w:lang w:val="es-ES_tradnl"/>
+              </w:rPr>
+              <w:t xml:space="preserve"> </w:t>
+            </w:r>
+            <w:ins w:id="28" w:author="Angélica Monroy" w:date="2014-10-19T18:06:00Z">
+              <w:r>
+                <w:rPr>
+                  <w:rFonts w:ascii="Times" w:hAnsi="Times"/>
+                  <w:sz w:val="24"/>
+                  <w:szCs w:val="24"/>
+                  <w:lang w:val="es-ES_tradnl"/>
+                </w:rPr>
+                <w:t>s</w:t>
+              </w:r>
+            </w:ins>
+            <w:r>
+              <w:rPr>
+                <w:rFonts w:ascii="Times" w:hAnsi="Times"/>
+                <w:sz w:val="24"/>
+                <w:szCs w:val="24"/>
+                <w:lang w:val="es-ES_tradnl"/>
+              </w:rPr>
+              <w:t xml:space="preserve">e explica la relación de razones y efectos de un suceso o una situación. </w:t>
+            </w:r>
+          </w:p>
+        </w:tc>
+        <w:tc>
+          <w:tcPr>
+            <w:tcW w:w="4561" w:type="dxa"/>
+          </w:tcPr>
+          <w:p>
+            <w:pPr>
+              <w:rPr>
+                <w:rFonts w:ascii="Times" w:hAnsi="Times"/>
+                <w:sz w:val="24"/>
+                <w:szCs w:val="24"/>
+                <w:lang w:val="es-ES_tradnl"/>
+              </w:rPr>
+            </w:pPr>
+            <w:r>
+              <w:rPr>
+                <w:rFonts w:ascii="Times" w:hAnsi="Times"/>
+                <w:sz w:val="24"/>
+                <w:szCs w:val="24"/>
+                <w:lang w:val="es-ES_tradnl"/>
+              </w:rPr>
+              <w:t xml:space="preserve">Una razón para no emplear las redes sociales es proteger los datos personales. </w:t>
+            </w:r>
+          </w:p>
+        </w:tc>
+      </w:tr>
+      <w:tr>
+        <w:tc>
+          <w:tcPr>
+            <w:tcW w:w="4077" w:type="dxa"/>
+          </w:tcPr>
+          <w:p>
+            <w:pPr>
+              <w:rPr>
+                <w:rFonts w:ascii="Times" w:hAnsi="Times"/>
+                <w:sz w:val="24"/>
+                <w:szCs w:val="24"/>
+                <w:lang w:val="es-ES_tradnl"/>
+              </w:rPr>
+            </w:pPr>
+            <w:r>
+              <w:rPr>
+                <w:rFonts w:ascii="Times" w:hAnsi="Times"/>
+                <w:b/>
+                <w:sz w:val="24"/>
+                <w:szCs w:val="24"/>
+                <w:lang w:val="es-ES_tradnl"/>
+              </w:rPr>
+              <w:t>Definiciones:</w:t>
             </w:r>
             <w:r>
               <w:rPr>
@@ -3580,89 +3680,9 @@
                 <w:szCs w:val="24"/>
                 <w:lang w:val="es-ES_tradnl"/>
               </w:rPr>
-              <w:t xml:space="preserve">e explica la relación de razones y efectos de un suceso o una situación. </w:t>
-            </w:r>
-          </w:p>
-        </w:tc>
-        <w:tc>
-          <w:tcPr>
-            <w:tcW w:w="4561" w:type="dxa"/>
-          </w:tcPr>
-          <w:p>
-            <w:pPr>
-              <w:rPr>
-                <w:rFonts w:ascii="Times" w:hAnsi="Times"/>
-                <w:sz w:val="24"/>
-                <w:szCs w:val="24"/>
-                <w:lang w:val="es-ES_tradnl"/>
-              </w:rPr>
-            </w:pPr>
-            <w:r>
-              <w:rPr>
-                <w:rFonts w:ascii="Times" w:hAnsi="Times"/>
-                <w:sz w:val="24"/>
-                <w:szCs w:val="24"/>
-                <w:lang w:val="es-ES_tradnl"/>
-              </w:rPr>
-              <w:t xml:space="preserve">Una razón para no emplear las redes sociales es proteger los datos personales. </w:t>
-            </w:r>
-          </w:p>
-        </w:tc>
-      </w:tr>
-      <w:tr>
-        <w:tc>
-          <w:tcPr>
-            <w:tcW w:w="4077" w:type="dxa"/>
-          </w:tcPr>
-          <w:p>
-            <w:pPr>
-              <w:rPr>
-                <w:rFonts w:ascii="Times" w:hAnsi="Times"/>
-                <w:sz w:val="24"/>
-                <w:szCs w:val="24"/>
-                <w:lang w:val="es-ES_tradnl"/>
-              </w:rPr>
-            </w:pPr>
-            <w:r>
-              <w:rPr>
-                <w:rFonts w:ascii="Times" w:hAnsi="Times"/>
-                <w:b/>
-                <w:sz w:val="24"/>
-                <w:szCs w:val="24"/>
-                <w:lang w:val="es-ES_tradnl"/>
-              </w:rPr>
-              <w:t>Definiciones:</w:t>
-            </w:r>
-            <w:r>
-              <w:rPr>
-                <w:rFonts w:ascii="Times" w:hAnsi="Times"/>
-                <w:sz w:val="24"/>
-                <w:szCs w:val="24"/>
-                <w:lang w:val="es-ES_tradnl"/>
-              </w:rPr>
-              <w:t xml:space="preserve"> </w:t>
-            </w:r>
-            <w:ins w:id="30" w:author="Angélica Monroy" w:date="2014-10-19T18:06:00Z">
-              <w:r>
-                <w:rPr>
-                  <w:rFonts w:ascii="Times" w:hAnsi="Times"/>
-                  <w:sz w:val="24"/>
-                  <w:szCs w:val="24"/>
-                  <w:lang w:val="es-ES_tradnl"/>
-                </w:rPr>
-                <w:t>s</w:t>
-              </w:r>
-            </w:ins>
-            <w:r>
-              <w:rPr>
-                <w:rFonts w:ascii="Times" w:hAnsi="Times"/>
-                <w:sz w:val="24"/>
-                <w:szCs w:val="24"/>
-                <w:lang w:val="es-ES_tradnl"/>
-              </w:rPr>
               <w:t xml:space="preserve">e </w:t>
             </w:r>
-            <w:ins w:id="31" w:author="Angélica Monroy" w:date="2014-10-19T18:07:00Z">
+            <w:ins w:id="30" w:author="Angélica Monroy" w:date="2014-10-19T18:07:00Z">
               <w:r>
                 <w:rPr>
                   <w:rFonts w:ascii="Times" w:hAnsi="Times"/>
@@ -3761,7 +3781,7 @@
               </w:rPr>
               <w:t xml:space="preserve"> </w:t>
             </w:r>
-            <w:ins w:id="32" w:author="Angélica Monroy" w:date="2014-10-19T18:07:00Z">
+            <w:ins w:id="31" w:author="Angélica Monroy" w:date="2014-10-19T18:07:00Z">
               <w:r>
                 <w:rPr>
                   <w:rFonts w:ascii="Times" w:hAnsi="Times"/>
@@ -3867,7 +3887,7 @@
         </w:rPr>
         <w:t>requieren una estructura semejante</w:t>
       </w:r>
-      <w:ins w:id="33" w:author="Angélica Monroy" w:date="2014-10-19T12:43:00Z">
+      <w:ins w:id="32" w:author="Angélica Monroy" w:date="2014-10-19T12:43:00Z">
         <w:r>
           <w:rPr>
             <w:rFonts w:ascii="Times" w:hAnsi="Times"/>
@@ -3881,7 +3901,7 @@
         </w:rPr>
         <w:t>or eso</w:t>
       </w:r>
-      <w:ins w:id="34" w:author="Angélica Monroy" w:date="2014-10-19T12:43:00Z">
+      <w:ins w:id="33" w:author="Angélica Monroy" w:date="2014-10-19T12:43:00Z">
         <w:r>
           <w:rPr>
             <w:rFonts w:ascii="Times" w:hAnsi="Times"/>
@@ -4454,7 +4474,7 @@
                 <w:rFonts w:ascii="Times" w:hAnsi="Times"/>
                 <w:noProof/>
                 <w:color w:val="FF0000"/>
-                <w:lang w:val="es-CO" w:eastAsia="es-CO"/>
+                <w:lang w:val="es-ES" w:eastAsia="es-ES"/>
               </w:rPr>
               <w:lastRenderedPageBreak/>
               <mc:AlternateContent>
@@ -4594,7 +4614,7 @@
                 <w:rFonts w:ascii="Times" w:hAnsi="Times"/>
                 <w:noProof/>
                 <w:color w:val="FF0000"/>
-                <w:lang w:val="es-CO" w:eastAsia="es-CO"/>
+                <w:lang w:val="es-ES" w:eastAsia="es-ES"/>
               </w:rPr>
               <mc:AlternateContent>
                 <mc:Choice Requires="wps">
@@ -5015,7 +5035,7 @@
                 <w:rFonts w:ascii="Times" w:hAnsi="Times"/>
                 <w:noProof/>
                 <w:color w:val="FF0000"/>
-                <w:lang w:val="es-CO" w:eastAsia="es-CO"/>
+                <w:lang w:val="es-ES" w:eastAsia="es-ES"/>
               </w:rPr>
               <mc:AlternateContent>
                 <mc:Choice Requires="wps">
@@ -5097,7 +5117,7 @@
                 <w:rFonts w:ascii="Times" w:hAnsi="Times"/>
                 <w:noProof/>
                 <w:color w:val="FF0000"/>
-                <w:lang w:val="es-CO" w:eastAsia="es-CO"/>
+                <w:lang w:val="es-ES" w:eastAsia="es-ES"/>
               </w:rPr>
               <w:drawing>
                 <wp:inline distT="0" distB="0" distL="0" distR="0" wp14:anchorId="3D881C53" wp14:editId="29B369C8">
@@ -5176,7 +5196,7 @@
                 <w:rFonts w:ascii="Times" w:hAnsi="Times"/>
                 <w:noProof/>
                 <w:color w:val="FF0000"/>
-                <w:lang w:val="es-CO" w:eastAsia="es-CO"/>
+                <w:lang w:val="es-ES" w:eastAsia="es-ES"/>
               </w:rPr>
               <mc:AlternateContent>
                 <mc:Choice Requires="wps">
@@ -5215,7 +5235,7 @@
                               <a:effectLst/>
                               <a:extLst>
                                 <a:ext uri="{C572A759-6A51-4108-AA02-DFA0A04FC94B}">
-                                  <ma14:wrappingTextBoxFlag xmlns:ma14="http://schemas.microsoft.com/office/mac/drawingml/2011/main" xmlns:w="http://schemas.openxmlformats.org/wordprocessingml/2006/main" xmlns:w10="urn:schemas-microsoft-com:office:word" xmlns:v="urn:schemas-microsoft-com:vml" xmlns:o="urn:schemas-microsoft-com:office:office" xmlns:mv="urn:schemas-microsoft-com:mac:vml" xmlns:mo="http://schemas.microsoft.com/office/mac/office/2008/main" xmlns=""/>
+                                  <ma14:wrappingTextBoxFlag xmlns="" xmlns:mo="http://schemas.microsoft.com/office/mac/office/2008/main" xmlns:mv="urn:schemas-microsoft-com:mac:vml" xmlns:o="urn:schemas-microsoft-com:office:office" xmlns:v="urn:schemas-microsoft-com:vml" xmlns:w10="urn:schemas-microsoft-com:office:word" xmlns:w="http://schemas.openxmlformats.org/wordprocessingml/2006/main" xmlns:ma14="http://schemas.microsoft.com/office/mac/drawingml/2011/main"/>
                                 </a:ext>
                               </a:extLst>
                             </wps:spPr>
@@ -5286,7 +5306,7 @@
                 <w:rFonts w:ascii="Times" w:hAnsi="Times"/>
                 <w:noProof/>
                 <w:color w:val="FF0000"/>
-                <w:lang w:val="es-CO" w:eastAsia="es-CO"/>
+                <w:lang w:val="es-ES" w:eastAsia="es-ES"/>
               </w:rPr>
               <w:drawing>
                 <wp:inline distT="0" distB="0" distL="0" distR="0" wp14:anchorId="699FE882" wp14:editId="36A7B3EB">
@@ -6223,8 +6243,8 @@
         <w:tblLook w:val="04A0" w:firstRow="1" w:lastRow="0" w:firstColumn="1" w:lastColumn="0" w:noHBand="0" w:noVBand="1"/>
       </w:tblPr>
       <w:tblGrid>
-        <w:gridCol w:w="2465"/>
-        <w:gridCol w:w="6363"/>
+        <w:gridCol w:w="2467"/>
+        <w:gridCol w:w="6361"/>
       </w:tblGrid>
       <w:tr>
         <w:tc>
@@ -6299,7 +6319,14 @@
                 <w:rFonts w:ascii="Times New Roman" w:hAnsi="Times New Roman" w:cs="Times New Roman"/>
                 <w:color w:val="000000"/>
               </w:rPr>
-              <w:t>LE_G08_01_CO_REC80</w:t>
+              <w:t>LE_</w:t>
+            </w:r>
+            <w:r>
+              <w:rPr>
+                <w:rFonts w:ascii="Times New Roman" w:hAnsi="Times New Roman" w:cs="Times New Roman"/>
+                <w:color w:val="000000"/>
+              </w:rPr>
+              <w:t>08_01_CO_REC80</w:t>
             </w:r>
           </w:p>
         </w:tc>
@@ -6420,8 +6447,8 @@
         <w:tblLook w:val="04A0" w:firstRow="1" w:lastRow="0" w:firstColumn="1" w:lastColumn="0" w:noHBand="0" w:noVBand="1"/>
       </w:tblPr>
       <w:tblGrid>
-        <w:gridCol w:w="2465"/>
-        <w:gridCol w:w="6363"/>
+        <w:gridCol w:w="2467"/>
+        <w:gridCol w:w="6361"/>
       </w:tblGrid>
       <w:tr>
         <w:tc>
@@ -6504,7 +6531,16 @@
                 <w:rFonts w:ascii="Times New Roman" w:hAnsi="Times New Roman" w:cs="Times New Roman"/>
                 <w:color w:val="000000"/>
               </w:rPr>
-              <w:t>LE_G08_01_CO_REC90</w:t>
+              <w:t>LE_</w:t>
+            </w:r>
+            <w:bookmarkStart w:id="34" w:name="_GoBack"/>
+            <w:bookmarkEnd w:id="34"/>
+            <w:r>
+              <w:rPr>
+                <w:rFonts w:ascii="Times New Roman" w:hAnsi="Times New Roman" w:cs="Times New Roman"/>
+                <w:color w:val="000000"/>
+              </w:rPr>
+              <w:t>08_01_CO_REC90</w:t>
             </w:r>
           </w:p>
         </w:tc>
@@ -12544,7 +12580,7 @@
 </file>
 
 <file path=customXml/itemProps1.xml><?xml version="1.0" encoding="utf-8"?>
-<ds:datastoreItem xmlns:ds="http://schemas.openxmlformats.org/officeDocument/2006/customXml" ds:itemID="{DEBD7BC9-6CB3-4E7B-B7D4-95B0343ABD29}">
+<ds:datastoreItem xmlns:ds="http://schemas.openxmlformats.org/officeDocument/2006/customXml" ds:itemID="{67C50361-E94E-43FE-8AE8-2224DAEF351F}">
   <ds:schemaRefs>
     <ds:schemaRef ds:uri="http://schemas.openxmlformats.org/officeDocument/2006/bibliography"/>
   </ds:schemaRefs>

</xml_diff>

<commit_message>
Cambio de _G por _ en manuscrito ejemplo
Eliminación del prefijo G en la nomenclatura de los códigos.
</commit_message>
<xml_diff>
--- a/guiasYformatos/cuadernoDeEstudios/ejemplos/LE_08_01_CO.docx
+++ b/guiasYformatos/cuadernoDeEstudios/ejemplos/LE_08_01_CO.docx
@@ -13,6 +13,8 @@
           <w:b/>
         </w:rPr>
       </w:pPr>
+      <w:bookmarkStart w:id="0" w:name="_GoBack"/>
+      <w:bookmarkEnd w:id="0"/>
       <w:r>
         <w:rPr>
           <w:rFonts w:ascii="Times" w:hAnsi="Times"/>
@@ -148,7 +150,7 @@
         </w:rPr>
         <w:t xml:space="preserve">. </w:t>
       </w:r>
-      <w:ins w:id="0" w:author="Angélica Monroy" w:date="2014-10-19T12:30:00Z">
+      <w:ins w:id="1" w:author="Angélica Monroy" w:date="2014-10-19T12:30:00Z">
         <w:r>
           <w:rPr>
             <w:rFonts w:ascii="Times" w:hAnsi="Times"/>
@@ -180,7 +182,7 @@
         </w:rPr>
         <w:t>es compartir conocimientos y opiniones para enriquecer un campo de</w:t>
       </w:r>
-      <w:ins w:id="1" w:author="Angélica Monroy" w:date="2014-10-19T12:30:00Z">
+      <w:ins w:id="2" w:author="Angélica Monroy" w:date="2014-10-19T12:30:00Z">
         <w:r>
           <w:rPr>
             <w:rFonts w:ascii="Times" w:hAnsi="Times"/>
@@ -297,7 +299,7 @@
         </w:rPr>
         <w:t xml:space="preserve"> En el primero, se </w:t>
       </w:r>
-      <w:ins w:id="2" w:author="Angélica Monroy" w:date="2014-10-19T12:31:00Z">
+      <w:ins w:id="3" w:author="Angélica Monroy" w:date="2014-10-19T12:31:00Z">
         <w:r>
           <w:rPr>
             <w:rFonts w:ascii="Times" w:hAnsi="Times"/>
@@ -347,7 +349,7 @@
         </w:rPr>
         <w:t xml:space="preserve">el sentido de uno o varios textos y opinar </w:t>
       </w:r>
-      <w:ins w:id="3" w:author="Angélica Monroy" w:date="2014-10-19T17:45:00Z">
+      <w:ins w:id="4" w:author="Angélica Monroy" w:date="2014-10-19T17:45:00Z">
         <w:r>
           <w:rPr>
             <w:rFonts w:ascii="Times" w:hAnsi="Times"/>
@@ -367,7 +369,7 @@
         </w:rPr>
         <w:t xml:space="preserve">Algunos </w:t>
       </w:r>
-      <w:ins w:id="4" w:author="Angélica Monroy" w:date="2014-10-19T12:32:00Z">
+      <w:ins w:id="5" w:author="Angélica Monroy" w:date="2014-10-19T12:32:00Z">
         <w:r>
           <w:rPr>
             <w:rFonts w:ascii="Times" w:hAnsi="Times"/>
@@ -479,7 +481,21 @@
                 <w:rFonts w:ascii="Times New Roman" w:hAnsi="Times New Roman" w:cs="Times New Roman"/>
                 <w:color w:val="000000"/>
               </w:rPr>
-              <w:t>LE_G08_01</w:t>
+              <w:t>LE</w:t>
+            </w:r>
+            <w:r>
+              <w:rPr>
+                <w:rFonts w:ascii="Times New Roman" w:hAnsi="Times New Roman" w:cs="Times New Roman"/>
+                <w:color w:val="000000"/>
+              </w:rPr>
+              <w:t>_</w:t>
+            </w:r>
+            <w:r>
+              <w:rPr>
+                <w:rFonts w:ascii="Times New Roman" w:hAnsi="Times New Roman" w:cs="Times New Roman"/>
+                <w:color w:val="000000"/>
+              </w:rPr>
+              <w:t>08_01</w:t>
             </w:r>
             <w:r>
               <w:rPr>
@@ -556,73 +572,7 @@
                 <w:sz w:val="18"/>
                 <w:szCs w:val="18"/>
               </w:rPr>
-              <w:t xml:space="preserve">Código </w:t>
-            </w:r>
-            <w:proofErr w:type="spellStart"/>
-            <w:r>
-              <w:rPr>
-                <w:rFonts w:ascii="Times New Roman" w:hAnsi="Times New Roman" w:cs="Times New Roman"/>
-                <w:b/>
-                <w:color w:val="000000"/>
-                <w:sz w:val="18"/>
-                <w:szCs w:val="18"/>
-              </w:rPr>
-              <w:t>Shutterstock</w:t>
-            </w:r>
-            <w:proofErr w:type="spellEnd"/>
-            <w:r>
-              <w:rPr>
-                <w:rFonts w:ascii="Times New Roman" w:hAnsi="Times New Roman" w:cs="Times New Roman"/>
-                <w:b/>
-                <w:color w:val="000000"/>
-                <w:sz w:val="18"/>
-                <w:szCs w:val="18"/>
-              </w:rPr>
-              <w:t xml:space="preserve"> (o </w:t>
-            </w:r>
-            <w:proofErr w:type="spellStart"/>
-            <w:r>
-              <w:rPr>
-                <w:rFonts w:ascii="Times New Roman" w:hAnsi="Times New Roman" w:cs="Times New Roman"/>
-                <w:b/>
-                <w:color w:val="000000"/>
-                <w:sz w:val="18"/>
-                <w:szCs w:val="18"/>
-              </w:rPr>
-              <w:t>URL</w:t>
-            </w:r>
-            <w:proofErr w:type="spellEnd"/>
-            <w:r>
-              <w:rPr>
-                <w:rFonts w:ascii="Times New Roman" w:hAnsi="Times New Roman" w:cs="Times New Roman"/>
-                <w:b/>
-                <w:color w:val="000000"/>
-                <w:sz w:val="18"/>
-                <w:szCs w:val="18"/>
-              </w:rPr>
-              <w:t xml:space="preserve"> o la ruta en </w:t>
-            </w:r>
-            <w:proofErr w:type="spellStart"/>
-            <w:r>
-              <w:rPr>
-                <w:rFonts w:ascii="Times New Roman" w:hAnsi="Times New Roman" w:cs="Times New Roman"/>
-                <w:b/>
-                <w:color w:val="000000"/>
-                <w:sz w:val="18"/>
-                <w:szCs w:val="18"/>
-              </w:rPr>
-              <w:t>AulaPlaneta</w:t>
-            </w:r>
-            <w:proofErr w:type="spellEnd"/>
-            <w:r>
-              <w:rPr>
-                <w:rFonts w:ascii="Times New Roman" w:hAnsi="Times New Roman" w:cs="Times New Roman"/>
-                <w:b/>
-                <w:color w:val="000000"/>
-                <w:sz w:val="18"/>
-                <w:szCs w:val="18"/>
-              </w:rPr>
-              <w:t>)</w:t>
+              <w:t>Código Shutterstock (o URL o la ruta en AulaPlaneta)</w:t>
             </w:r>
           </w:p>
         </w:tc>
@@ -668,30 +618,14 @@
                 <w:rFonts w:ascii="Times New Roman" w:hAnsi="Times New Roman" w:cs="Times New Roman"/>
                 <w:color w:val="FF0000"/>
               </w:rPr>
-              <w:t xml:space="preserve">Código de </w:t>
-            </w:r>
-            <w:proofErr w:type="spellStart"/>
+              <w:t>Código de shutter</w:t>
+            </w:r>
             <w:r>
               <w:rPr>
                 <w:rFonts w:ascii="Times New Roman" w:hAnsi="Times New Roman" w:cs="Times New Roman"/>
                 <w:color w:val="FF0000"/>
               </w:rPr>
-              <w:t>shutter</w:t>
-            </w:r>
-            <w:r>
-              <w:rPr>
-                <w:rFonts w:ascii="Times New Roman" w:hAnsi="Times New Roman" w:cs="Times New Roman"/>
-                <w:color w:val="FF0000"/>
-              </w:rPr>
-              <w:t>stock</w:t>
-            </w:r>
-            <w:proofErr w:type="spellEnd"/>
-            <w:r>
-              <w:rPr>
-                <w:rFonts w:ascii="Times New Roman" w:hAnsi="Times New Roman" w:cs="Times New Roman"/>
-                <w:color w:val="FF0000"/>
-              </w:rPr>
-              <w:t>)</w:t>
+              <w:t>stock)</w:t>
             </w:r>
             <w:r>
               <w:rPr>
@@ -810,23 +744,7 @@
                 <w:rFonts w:ascii="Times New Roman" w:hAnsi="Times New Roman" w:cs="Times New Roman"/>
                 <w:color w:val="FF0000"/>
               </w:rPr>
-              <w:t xml:space="preserve"> (</w:t>
-            </w:r>
-            <w:proofErr w:type="gramStart"/>
-            <w:r>
-              <w:rPr>
-                <w:rFonts w:ascii="Times New Roman" w:hAnsi="Times New Roman" w:cs="Times New Roman"/>
-                <w:color w:val="FF0000"/>
-              </w:rPr>
-              <w:t>se</w:t>
-            </w:r>
-            <w:proofErr w:type="gramEnd"/>
-            <w:r>
-              <w:rPr>
-                <w:rFonts w:ascii="Times New Roman" w:hAnsi="Times New Roman" w:cs="Times New Roman"/>
-                <w:color w:val="FF0000"/>
-              </w:rPr>
-              <w:t xml:space="preserve"> amplía información, se propone una pregunta o reflexión, se describe la imagen…)</w:t>
+              <w:t xml:space="preserve"> (se amplía información, se propone una pregunta o reflexión, se describe la imagen…)</w:t>
             </w:r>
           </w:p>
         </w:tc>
@@ -905,7 +823,7 @@
         </w:rPr>
         <w:t xml:space="preserve">En el ámbito académico, el ensayo </w:t>
       </w:r>
-      <w:ins w:id="5" w:author="Angélica Monroy" w:date="2014-10-19T12:33:00Z">
+      <w:ins w:id="6" w:author="Angélica Monroy" w:date="2014-10-19T12:33:00Z">
         <w:r>
           <w:rPr>
             <w:rFonts w:ascii="Times" w:hAnsi="Times"/>
@@ -931,7 +849,7 @@
         </w:rPr>
         <w:t xml:space="preserve">reflexiones acerca de un tema. </w:t>
       </w:r>
-      <w:ins w:id="6" w:author="Angélica Monroy" w:date="2014-10-19T17:46:00Z">
+      <w:ins w:id="7" w:author="Angélica Monroy" w:date="2014-10-19T17:46:00Z">
         <w:r>
           <w:rPr>
             <w:rFonts w:ascii="Times" w:hAnsi="Times"/>
@@ -945,7 +863,7 @@
         </w:rPr>
         <w:t>, estudiaremos</w:t>
       </w:r>
-      <w:ins w:id="7" w:author="Angélica Monroy" w:date="2014-10-19T17:46:00Z">
+      <w:ins w:id="8" w:author="Angélica Monroy" w:date="2014-10-19T17:46:00Z">
         <w:r>
           <w:rPr>
             <w:rFonts w:ascii="Times" w:hAnsi="Times"/>
@@ -959,7 +877,7 @@
         </w:rPr>
         <w:t>ensayos</w:t>
       </w:r>
-      <w:ins w:id="8" w:author="Angélica Monroy" w:date="2014-10-19T17:47:00Z">
+      <w:ins w:id="9" w:author="Angélica Monroy" w:date="2014-10-19T17:47:00Z">
         <w:r>
           <w:rPr>
             <w:rFonts w:ascii="Times" w:hAnsi="Times"/>
@@ -967,7 +885,7 @@
           <w:t xml:space="preserve"> </w:t>
         </w:r>
       </w:ins>
-      <w:ins w:id="9" w:author="Angélica Monroy" w:date="2014-10-19T17:48:00Z">
+      <w:ins w:id="10" w:author="Angélica Monroy" w:date="2014-10-19T17:48:00Z">
         <w:r>
           <w:rPr>
             <w:rFonts w:ascii="Times" w:hAnsi="Times"/>
@@ -1014,8 +932,8 @@
         <w:tblLook w:val="04A0" w:firstRow="1" w:lastRow="0" w:firstColumn="1" w:lastColumn="0" w:noHBand="0" w:noVBand="1"/>
       </w:tblPr>
       <w:tblGrid>
-        <w:gridCol w:w="2465"/>
-        <w:gridCol w:w="6363"/>
+        <w:gridCol w:w="2467"/>
+        <w:gridCol w:w="6361"/>
       </w:tblGrid>
       <w:tr>
         <w:tc>
@@ -1090,7 +1008,21 @@
                 <w:rFonts w:ascii="Times New Roman" w:hAnsi="Times New Roman" w:cs="Times New Roman"/>
                 <w:color w:val="000000"/>
               </w:rPr>
-              <w:t xml:space="preserve">LE_G08_01_CO_REC10 </w:t>
+              <w:t>LE</w:t>
+            </w:r>
+            <w:r>
+              <w:rPr>
+                <w:rFonts w:ascii="Times New Roman" w:hAnsi="Times New Roman" w:cs="Times New Roman"/>
+                <w:color w:val="000000"/>
+              </w:rPr>
+              <w:t>_</w:t>
+            </w:r>
+            <w:r>
+              <w:rPr>
+                <w:rFonts w:ascii="Times New Roman" w:hAnsi="Times New Roman" w:cs="Times New Roman"/>
+                <w:color w:val="000000"/>
+              </w:rPr>
+              <w:t xml:space="preserve">08_01_CO_REC10 </w:t>
             </w:r>
             <w:r>
               <w:rPr>
@@ -1322,7 +1254,7 @@
           <w:rFonts w:ascii="Times" w:hAnsi="Times"/>
         </w:rPr>
       </w:pPr>
-      <w:ins w:id="10" w:author="Angélica Monroy" w:date="2014-10-19T17:49:00Z">
+      <w:ins w:id="11" w:author="Angélica Monroy" w:date="2014-10-19T17:49:00Z">
         <w:r>
           <w:rPr>
             <w:rFonts w:ascii="Times" w:hAnsi="Times"/>
@@ -1348,7 +1280,7 @@
         </w:rPr>
         <w:t xml:space="preserve"> de los ensayos</w:t>
       </w:r>
-      <w:ins w:id="11" w:author="Angélica Monroy" w:date="2014-10-19T12:36:00Z">
+      <w:ins w:id="12" w:author="Angélica Monroy" w:date="2014-10-19T12:36:00Z">
         <w:r>
           <w:rPr>
             <w:rFonts w:ascii="Times" w:hAnsi="Times"/>
@@ -1444,7 +1376,7 @@
         </w:rPr>
         <w:t xml:space="preserve"> la opinión del autor y se sustenta</w:t>
       </w:r>
-      <w:ins w:id="12" w:author="Angélica Monroy" w:date="2014-10-19T17:49:00Z">
+      <w:ins w:id="13" w:author="Angélica Monroy" w:date="2014-10-19T17:49:00Z">
         <w:r>
           <w:rPr>
             <w:rFonts w:ascii="Times" w:hAnsi="Times"/>
@@ -1537,7 +1469,7 @@
         </w:rPr>
         <w:t>Los ensayos pueden funcionar para diversos ámbitos (</w:t>
       </w:r>
-      <w:ins w:id="13" w:author="Angélica Monroy" w:date="2014-10-19T12:36:00Z">
+      <w:ins w:id="14" w:author="Angélica Monroy" w:date="2014-10-19T12:36:00Z">
         <w:r>
           <w:rPr>
             <w:rFonts w:ascii="Times" w:hAnsi="Times"/>
@@ -1575,8 +1507,8 @@
         <w:tblLook w:val="04A0" w:firstRow="1" w:lastRow="0" w:firstColumn="1" w:lastColumn="0" w:noHBand="0" w:noVBand="1"/>
       </w:tblPr>
       <w:tblGrid>
-        <w:gridCol w:w="2465"/>
-        <w:gridCol w:w="6363"/>
+        <w:gridCol w:w="2467"/>
+        <w:gridCol w:w="6361"/>
       </w:tblGrid>
       <w:tr>
         <w:tc>
@@ -1651,7 +1583,21 @@
                 <w:rFonts w:ascii="Times New Roman" w:hAnsi="Times New Roman" w:cs="Times New Roman"/>
                 <w:color w:val="000000"/>
               </w:rPr>
-              <w:t>LE_G08_01_CO_REC20</w:t>
+              <w:t>LE</w:t>
+            </w:r>
+            <w:r>
+              <w:rPr>
+                <w:rFonts w:ascii="Times New Roman" w:hAnsi="Times New Roman" w:cs="Times New Roman"/>
+                <w:color w:val="000000"/>
+              </w:rPr>
+              <w:t>_</w:t>
+            </w:r>
+            <w:r>
+              <w:rPr>
+                <w:rFonts w:ascii="Times New Roman" w:hAnsi="Times New Roman" w:cs="Times New Roman"/>
+                <w:color w:val="000000"/>
+              </w:rPr>
+              <w:t>08_01_CO_REC20</w:t>
             </w:r>
           </w:p>
         </w:tc>
@@ -2315,7 +2261,7 @@
         </w:rPr>
         <w:t xml:space="preserve"> expositivos deben </w:t>
       </w:r>
-      <w:ins w:id="14" w:author="Angélica Monroy" w:date="2014-10-19T17:51:00Z">
+      <w:ins w:id="15" w:author="Angélica Monroy" w:date="2014-10-19T17:51:00Z">
         <w:r>
           <w:rPr>
             <w:rFonts w:ascii="Times" w:hAnsi="Times"/>
@@ -2386,7 +2332,7 @@
           <w:rFonts w:ascii="Times" w:hAnsi="Times"/>
         </w:rPr>
       </w:pPr>
-      <w:ins w:id="15" w:author="Angélica Monroy" w:date="2014-10-19T12:41:00Z">
+      <w:ins w:id="16" w:author="Angélica Monroy" w:date="2014-10-19T12:41:00Z">
         <w:r>
           <w:rPr>
             <w:rFonts w:ascii="Times" w:hAnsi="Times"/>
@@ -2409,7 +2355,7 @@
         </w:rPr>
         <w:t>: se presenta el tema y los puntos que se tratar</w:t>
       </w:r>
-      <w:ins w:id="16" w:author="Angélica Monroy" w:date="2014-10-19T17:51:00Z">
+      <w:ins w:id="17" w:author="Angélica Monroy" w:date="2014-10-19T17:51:00Z">
         <w:r>
           <w:rPr>
             <w:rFonts w:ascii="Times" w:hAnsi="Times"/>
@@ -2435,7 +2381,7 @@
           <w:rFonts w:ascii="Times" w:hAnsi="Times"/>
         </w:rPr>
       </w:pPr>
-      <w:ins w:id="17" w:author="Angélica Monroy" w:date="2014-10-19T12:41:00Z">
+      <w:ins w:id="18" w:author="Angélica Monroy" w:date="2014-10-19T12:41:00Z">
         <w:r>
           <w:rPr>
             <w:rFonts w:ascii="Times" w:hAnsi="Times"/>
@@ -2470,7 +2416,7 @@
           <w:rFonts w:ascii="Times" w:hAnsi="Times"/>
         </w:rPr>
       </w:pPr>
-      <w:ins w:id="18" w:author="Angélica Monroy" w:date="2014-10-19T12:41:00Z">
+      <w:ins w:id="19" w:author="Angélica Monroy" w:date="2014-10-19T12:41:00Z">
         <w:r>
           <w:rPr>
             <w:rFonts w:ascii="Times" w:hAnsi="Times"/>
@@ -2639,16 +2585,8 @@
               <w:rPr>
                 <w:rFonts w:ascii="Times" w:hAnsi="Times"/>
               </w:rPr>
-              <w:t>Un párrafo es la unidad de…</w:t>
-            </w:r>
-            <w:proofErr w:type="gramStart"/>
-            <w:r>
-              <w:rPr>
-                <w:rFonts w:ascii="Times" w:hAnsi="Times"/>
-              </w:rPr>
-              <w:t>..</w:t>
-            </w:r>
-            <w:proofErr w:type="gramEnd"/>
+              <w:t>Un párrafo es la unidad de…..</w:t>
+            </w:r>
           </w:p>
         </w:tc>
       </w:tr>
@@ -2677,8 +2615,8 @@
         <w:tblLook w:val="04A0" w:firstRow="1" w:lastRow="0" w:firstColumn="1" w:lastColumn="0" w:noHBand="0" w:noVBand="1"/>
       </w:tblPr>
       <w:tblGrid>
-        <w:gridCol w:w="2465"/>
-        <w:gridCol w:w="6363"/>
+        <w:gridCol w:w="2467"/>
+        <w:gridCol w:w="6361"/>
       </w:tblGrid>
       <w:tr>
         <w:tc>
@@ -2753,7 +2691,21 @@
                 <w:rFonts w:ascii="Times New Roman" w:hAnsi="Times New Roman" w:cs="Times New Roman"/>
                 <w:color w:val="000000"/>
               </w:rPr>
-              <w:t>LE_G08_01_CO_REC30</w:t>
+              <w:t>LE</w:t>
+            </w:r>
+            <w:r>
+              <w:rPr>
+                <w:rFonts w:ascii="Times New Roman" w:hAnsi="Times New Roman" w:cs="Times New Roman"/>
+                <w:color w:val="000000"/>
+              </w:rPr>
+              <w:t>_</w:t>
+            </w:r>
+            <w:r>
+              <w:rPr>
+                <w:rFonts w:ascii="Times New Roman" w:hAnsi="Times New Roman" w:cs="Times New Roman"/>
+                <w:color w:val="000000"/>
+              </w:rPr>
+              <w:t>08_01_CO_REC30</w:t>
             </w:r>
           </w:p>
         </w:tc>
@@ -2958,7 +2910,7 @@
         </w:rPr>
         <w:t xml:space="preserve"> que puedan servir como base sólida para poder </w:t>
       </w:r>
-      <w:ins w:id="19" w:author="Angélica Monroy" w:date="2014-10-19T12:39:00Z">
+      <w:ins w:id="20" w:author="Angélica Monroy" w:date="2014-10-19T12:39:00Z">
         <w:r>
           <w:rPr>
             <w:rFonts w:ascii="Times" w:hAnsi="Times"/>
@@ -3079,7 +3031,7 @@
         </w:rPr>
         <w:t xml:space="preserve">deberá </w:t>
       </w:r>
-      <w:ins w:id="20" w:author="Angélica Monroy" w:date="2014-10-19T17:53:00Z">
+      <w:ins w:id="21" w:author="Angélica Monroy" w:date="2014-10-19T17:53:00Z">
         <w:r>
           <w:rPr>
             <w:rFonts w:ascii="Times" w:hAnsi="Times"/>
@@ -3133,7 +3085,7 @@
           <w:rFonts w:ascii="Times" w:hAnsi="Times"/>
         </w:rPr>
       </w:pPr>
-      <w:ins w:id="21" w:author="Angélica Monroy" w:date="2014-10-19T12:41:00Z">
+      <w:ins w:id="22" w:author="Angélica Monroy" w:date="2014-10-19T12:41:00Z">
         <w:r>
           <w:rPr>
             <w:rFonts w:ascii="Times" w:hAnsi="Times"/>
@@ -3168,7 +3120,7 @@
           <w:rFonts w:ascii="Times" w:hAnsi="Times"/>
         </w:rPr>
       </w:pPr>
-      <w:ins w:id="22" w:author="Angélica Monroy" w:date="2014-10-19T12:42:00Z">
+      <w:ins w:id="23" w:author="Angélica Monroy" w:date="2014-10-19T12:42:00Z">
         <w:r>
           <w:rPr>
             <w:rFonts w:ascii="Times" w:hAnsi="Times"/>
@@ -3203,7 +3155,7 @@
           <w:rFonts w:ascii="Times" w:hAnsi="Times"/>
         </w:rPr>
       </w:pPr>
-      <w:ins w:id="23" w:author="Angélica Monroy" w:date="2014-10-19T12:42:00Z">
+      <w:ins w:id="24" w:author="Angélica Monroy" w:date="2014-10-19T12:42:00Z">
         <w:r>
           <w:rPr>
             <w:rFonts w:ascii="Times" w:hAnsi="Times"/>
@@ -3244,7 +3196,7 @@
           <w:rFonts w:ascii="Times" w:hAnsi="Times"/>
         </w:rPr>
       </w:pPr>
-      <w:ins w:id="24" w:author="Angélica Monroy" w:date="2014-10-19T12:42:00Z">
+      <w:ins w:id="25" w:author="Angélica Monroy" w:date="2014-10-19T12:42:00Z">
         <w:r>
           <w:rPr>
             <w:rFonts w:ascii="Times" w:hAnsi="Times"/>
@@ -3291,7 +3243,7 @@
         </w:rPr>
         <w:t>A continuación</w:t>
       </w:r>
-      <w:ins w:id="25" w:author="Angélica Monroy" w:date="2014-10-19T12:54:00Z">
+      <w:ins w:id="26" w:author="Angélica Monroy" w:date="2014-10-19T12:54:00Z">
         <w:r>
           <w:rPr>
             <w:rFonts w:ascii="Times" w:hAnsi="Times"/>
@@ -3413,7 +3365,7 @@
               </w:rPr>
               <w:t xml:space="preserve"> </w:t>
             </w:r>
-            <w:ins w:id="26" w:author="Angélica Monroy" w:date="2014-10-19T18:05:00Z">
+            <w:ins w:id="27" w:author="Angélica Monroy" w:date="2014-10-19T18:05:00Z">
               <w:r>
                 <w:rPr>
                   <w:rFonts w:ascii="Times" w:hAnsi="Times"/>
@@ -3502,7 +3454,7 @@
               </w:rPr>
               <w:t xml:space="preserve"> </w:t>
             </w:r>
-            <w:ins w:id="27" w:author="Angélica Monroy" w:date="2014-10-19T18:05:00Z">
+            <w:ins w:id="28" w:author="Angélica Monroy" w:date="2014-10-19T18:05:00Z">
               <w:r>
                 <w:rPr>
                   <w:rFonts w:ascii="Times" w:hAnsi="Times"/>
@@ -3572,86 +3524,6 @@
                 <w:lang w:val="es-ES_tradnl"/>
               </w:rPr>
               <w:t>Causas y consecuencias:</w:t>
-            </w:r>
-            <w:r>
-              <w:rPr>
-                <w:rFonts w:ascii="Times" w:hAnsi="Times"/>
-                <w:sz w:val="24"/>
-                <w:szCs w:val="24"/>
-                <w:lang w:val="es-ES_tradnl"/>
-              </w:rPr>
-              <w:t xml:space="preserve"> </w:t>
-            </w:r>
-            <w:ins w:id="28" w:author="Angélica Monroy" w:date="2014-10-19T18:06:00Z">
-              <w:r>
-                <w:rPr>
-                  <w:rFonts w:ascii="Times" w:hAnsi="Times"/>
-                  <w:sz w:val="24"/>
-                  <w:szCs w:val="24"/>
-                  <w:lang w:val="es-ES_tradnl"/>
-                </w:rPr>
-                <w:t>s</w:t>
-              </w:r>
-            </w:ins>
-            <w:r>
-              <w:rPr>
-                <w:rFonts w:ascii="Times" w:hAnsi="Times"/>
-                <w:sz w:val="24"/>
-                <w:szCs w:val="24"/>
-                <w:lang w:val="es-ES_tradnl"/>
-              </w:rPr>
-              <w:t xml:space="preserve">e explica la relación de razones y efectos de un suceso o una situación. </w:t>
-            </w:r>
-          </w:p>
-        </w:tc>
-        <w:tc>
-          <w:tcPr>
-            <w:tcW w:w="4561" w:type="dxa"/>
-          </w:tcPr>
-          <w:p>
-            <w:pPr>
-              <w:rPr>
-                <w:rFonts w:ascii="Times" w:hAnsi="Times"/>
-                <w:sz w:val="24"/>
-                <w:szCs w:val="24"/>
-                <w:lang w:val="es-ES_tradnl"/>
-              </w:rPr>
-            </w:pPr>
-            <w:r>
-              <w:rPr>
-                <w:rFonts w:ascii="Times" w:hAnsi="Times"/>
-                <w:sz w:val="24"/>
-                <w:szCs w:val="24"/>
-                <w:lang w:val="es-ES_tradnl"/>
-              </w:rPr>
-              <w:t xml:space="preserve">Una razón para no emplear las redes sociales es proteger los datos personales. </w:t>
-            </w:r>
-          </w:p>
-        </w:tc>
-      </w:tr>
-      <w:tr>
-        <w:tc>
-          <w:tcPr>
-            <w:tcW w:w="4077" w:type="dxa"/>
-          </w:tcPr>
-          <w:p>
-            <w:pPr>
-              <w:rPr>
-                <w:rFonts w:ascii="Times" w:hAnsi="Times"/>
-                <w:sz w:val="24"/>
-                <w:szCs w:val="24"/>
-                <w:lang w:val="es-ES_tradnl"/>
-              </w:rPr>
-            </w:pPr>
-            <w:r>
-              <w:rPr>
-                <w:rFonts w:ascii="Times" w:hAnsi="Times"/>
-                <w:b/>
-                <w:sz w:val="24"/>
-                <w:szCs w:val="24"/>
-                <w:lang w:val="es-ES_tradnl"/>
-              </w:rPr>
-              <w:t>Definiciones:</w:t>
             </w:r>
             <w:r>
               <w:rPr>
@@ -3680,9 +3552,89 @@
                 <w:szCs w:val="24"/>
                 <w:lang w:val="es-ES_tradnl"/>
               </w:rPr>
+              <w:t xml:space="preserve">e explica la relación de razones y efectos de un suceso o una situación. </w:t>
+            </w:r>
+          </w:p>
+        </w:tc>
+        <w:tc>
+          <w:tcPr>
+            <w:tcW w:w="4561" w:type="dxa"/>
+          </w:tcPr>
+          <w:p>
+            <w:pPr>
+              <w:rPr>
+                <w:rFonts w:ascii="Times" w:hAnsi="Times"/>
+                <w:sz w:val="24"/>
+                <w:szCs w:val="24"/>
+                <w:lang w:val="es-ES_tradnl"/>
+              </w:rPr>
+            </w:pPr>
+            <w:r>
+              <w:rPr>
+                <w:rFonts w:ascii="Times" w:hAnsi="Times"/>
+                <w:sz w:val="24"/>
+                <w:szCs w:val="24"/>
+                <w:lang w:val="es-ES_tradnl"/>
+              </w:rPr>
+              <w:t xml:space="preserve">Una razón para no emplear las redes sociales es proteger los datos personales. </w:t>
+            </w:r>
+          </w:p>
+        </w:tc>
+      </w:tr>
+      <w:tr>
+        <w:tc>
+          <w:tcPr>
+            <w:tcW w:w="4077" w:type="dxa"/>
+          </w:tcPr>
+          <w:p>
+            <w:pPr>
+              <w:rPr>
+                <w:rFonts w:ascii="Times" w:hAnsi="Times"/>
+                <w:sz w:val="24"/>
+                <w:szCs w:val="24"/>
+                <w:lang w:val="es-ES_tradnl"/>
+              </w:rPr>
+            </w:pPr>
+            <w:r>
+              <w:rPr>
+                <w:rFonts w:ascii="Times" w:hAnsi="Times"/>
+                <w:b/>
+                <w:sz w:val="24"/>
+                <w:szCs w:val="24"/>
+                <w:lang w:val="es-ES_tradnl"/>
+              </w:rPr>
+              <w:t>Definiciones:</w:t>
+            </w:r>
+            <w:r>
+              <w:rPr>
+                <w:rFonts w:ascii="Times" w:hAnsi="Times"/>
+                <w:sz w:val="24"/>
+                <w:szCs w:val="24"/>
+                <w:lang w:val="es-ES_tradnl"/>
+              </w:rPr>
+              <w:t xml:space="preserve"> </w:t>
+            </w:r>
+            <w:ins w:id="30" w:author="Angélica Monroy" w:date="2014-10-19T18:06:00Z">
+              <w:r>
+                <w:rPr>
+                  <w:rFonts w:ascii="Times" w:hAnsi="Times"/>
+                  <w:sz w:val="24"/>
+                  <w:szCs w:val="24"/>
+                  <w:lang w:val="es-ES_tradnl"/>
+                </w:rPr>
+                <w:t>s</w:t>
+              </w:r>
+            </w:ins>
+            <w:r>
+              <w:rPr>
+                <w:rFonts w:ascii="Times" w:hAnsi="Times"/>
+                <w:sz w:val="24"/>
+                <w:szCs w:val="24"/>
+                <w:lang w:val="es-ES_tradnl"/>
+              </w:rPr>
               <w:t xml:space="preserve">e </w:t>
             </w:r>
-            <w:ins w:id="30" w:author="Angélica Monroy" w:date="2014-10-19T18:07:00Z">
+            <w:ins w:id="31" w:author="Angélica Monroy" w:date="2014-10-19T18:07:00Z">
               <w:r>
                 <w:rPr>
                   <w:rFonts w:ascii="Times" w:hAnsi="Times"/>
@@ -3781,7 +3733,7 @@
               </w:rPr>
               <w:t xml:space="preserve"> </w:t>
             </w:r>
-            <w:ins w:id="31" w:author="Angélica Monroy" w:date="2014-10-19T18:07:00Z">
+            <w:ins w:id="32" w:author="Angélica Monroy" w:date="2014-10-19T18:07:00Z">
               <w:r>
                 <w:rPr>
                   <w:rFonts w:ascii="Times" w:hAnsi="Times"/>
@@ -3887,7 +3839,7 @@
         </w:rPr>
         <w:t>requieren una estructura semejante</w:t>
       </w:r>
-      <w:ins w:id="32" w:author="Angélica Monroy" w:date="2014-10-19T12:43:00Z">
+      <w:ins w:id="33" w:author="Angélica Monroy" w:date="2014-10-19T12:43:00Z">
         <w:r>
           <w:rPr>
             <w:rFonts w:ascii="Times" w:hAnsi="Times"/>
@@ -3901,7 +3853,7 @@
         </w:rPr>
         <w:t>or eso</w:t>
       </w:r>
-      <w:ins w:id="33" w:author="Angélica Monroy" w:date="2014-10-19T12:43:00Z">
+      <w:ins w:id="34" w:author="Angélica Monroy" w:date="2014-10-19T12:43:00Z">
         <w:r>
           <w:rPr>
             <w:rFonts w:ascii="Times" w:hAnsi="Times"/>
@@ -3931,8 +3883,8 @@
         <w:tblLook w:val="04A0" w:firstRow="1" w:lastRow="0" w:firstColumn="1" w:lastColumn="0" w:noHBand="0" w:noVBand="1"/>
       </w:tblPr>
       <w:tblGrid>
-        <w:gridCol w:w="2461"/>
-        <w:gridCol w:w="6367"/>
+        <w:gridCol w:w="2462"/>
+        <w:gridCol w:w="6366"/>
       </w:tblGrid>
       <w:tr>
         <w:tc>
@@ -4007,7 +3959,21 @@
                 <w:rFonts w:ascii="Times New Roman" w:hAnsi="Times New Roman" w:cs="Times New Roman"/>
                 <w:color w:val="000000"/>
               </w:rPr>
-              <w:t>LE_G08_01_CO_REC40</w:t>
+              <w:t>LE</w:t>
+            </w:r>
+            <w:r>
+              <w:rPr>
+                <w:rFonts w:ascii="Times New Roman" w:hAnsi="Times New Roman" w:cs="Times New Roman"/>
+                <w:color w:val="000000"/>
+              </w:rPr>
+              <w:t>_</w:t>
+            </w:r>
+            <w:r>
+              <w:rPr>
+                <w:rFonts w:ascii="Times New Roman" w:hAnsi="Times New Roman" w:cs="Times New Roman"/>
+                <w:color w:val="000000"/>
+              </w:rPr>
+              <w:t>08_01_CO_REC40</w:t>
             </w:r>
           </w:p>
         </w:tc>
@@ -4344,7 +4310,21 @@
                 <w:rFonts w:ascii="Times New Roman" w:hAnsi="Times New Roman" w:cs="Times New Roman"/>
                 <w:color w:val="000000"/>
               </w:rPr>
-              <w:t>LE_G08_01_CO_REC50</w:t>
+              <w:t>LE</w:t>
+            </w:r>
+            <w:r>
+              <w:rPr>
+                <w:rFonts w:ascii="Times New Roman" w:hAnsi="Times New Roman" w:cs="Times New Roman"/>
+                <w:color w:val="000000"/>
+              </w:rPr>
+              <w:t>_</w:t>
+            </w:r>
+            <w:r>
+              <w:rPr>
+                <w:rFonts w:ascii="Times New Roman" w:hAnsi="Times New Roman" w:cs="Times New Roman"/>
+                <w:color w:val="000000"/>
+              </w:rPr>
+              <w:t>08_01_CO_REC50</w:t>
             </w:r>
           </w:p>
         </w:tc>
@@ -4451,16 +4431,8 @@
               <w:rPr>
                 <w:rFonts w:ascii="Times" w:hAnsi="Times"/>
               </w:rPr>
-              <w:t xml:space="preserve">En la pestaña “Comprensión”, tercera pantalla, párrafo inferior: quitar instrucción referente a hiperónimos e </w:t>
-            </w:r>
-            <w:proofErr w:type="spellStart"/>
-            <w:r>
-              <w:rPr>
-                <w:rFonts w:ascii="Times" w:hAnsi="Times"/>
-              </w:rPr>
-              <w:t>hipónimos</w:t>
-            </w:r>
-            <w:proofErr w:type="spellEnd"/>
+              <w:t>En la pestaña “Comprensión”, tercera pantalla, párrafo inferior: quitar instrucción referente a hiperónimos e hipónimos</w:t>
+            </w:r>
           </w:p>
           <w:p>
             <w:pPr>
@@ -4533,23 +4505,7 @@
                               <w:txbxContent>
                                 <w:p>
                                   <w:r>
-                                    <w:t>Cambiar “</w:t>
-                                  </w:r>
-                                  <w:proofErr w:type="spellStart"/>
-                                  <w:r>
-                                    <w:t>Comprension</w:t>
-                                  </w:r>
-                                  <w:proofErr w:type="spellEnd"/>
-                                  <w:r>
-                                    <w:t>” por “</w:t>
-                                  </w:r>
-                                  <w:proofErr w:type="spellStart"/>
-                                  <w:r>
-                                    <w:t>Bla</w:t>
-                                  </w:r>
-                                  <w:proofErr w:type="spellEnd"/>
-                                  <w:r>
-                                    <w:t>”</w:t>
+                                    <w:t>Cambiar “Comprension” por “Bla”</w:t>
                                   </w:r>
                                 </w:p>
                               </w:txbxContent>
@@ -4583,23 +4539,7 @@
                         <w:txbxContent>
                           <w:p>
                             <w:r>
-                              <w:t>Cambiar “</w:t>
-                            </w:r>
-                            <w:proofErr w:type="spellStart"/>
-                            <w:r>
-                              <w:t>Comprension</w:t>
-                            </w:r>
-                            <w:proofErr w:type="spellEnd"/>
-                            <w:r>
-                              <w:t>” por “</w:t>
-                            </w:r>
-                            <w:proofErr w:type="spellStart"/>
-                            <w:r>
-                              <w:t>Bla</w:t>
-                            </w:r>
-                            <w:proofErr w:type="spellEnd"/>
-                            <w:r>
-                              <w:t>”</w:t>
+                              <w:t>Cambiar “Comprension” por “Bla”</w:t>
                             </w:r>
                           </w:p>
                         </w:txbxContent>
@@ -5235,7 +5175,7 @@
                               <a:effectLst/>
                               <a:extLst>
                                 <a:ext uri="{C572A759-6A51-4108-AA02-DFA0A04FC94B}">
-                                  <ma14:wrappingTextBoxFlag xmlns="" xmlns:mo="http://schemas.microsoft.com/office/mac/office/2008/main" xmlns:mv="urn:schemas-microsoft-com:mac:vml" xmlns:o="urn:schemas-microsoft-com:office:office" xmlns:v="urn:schemas-microsoft-com:vml" xmlns:w10="urn:schemas-microsoft-com:office:word" xmlns:w="http://schemas.openxmlformats.org/wordprocessingml/2006/main" xmlns:ma14="http://schemas.microsoft.com/office/mac/drawingml/2011/main"/>
+                                  <ma14:wrappingTextBoxFlag xmlns:ma14="http://schemas.microsoft.com/office/mac/drawingml/2011/main" xmlns:w="http://schemas.openxmlformats.org/wordprocessingml/2006/main" xmlns:w10="urn:schemas-microsoft-com:office:word" xmlns:v="urn:schemas-microsoft-com:vml" xmlns:o="urn:schemas-microsoft-com:office:office" xmlns:mv="urn:schemas-microsoft-com:mac:vml" xmlns:mo="http://schemas.microsoft.com/office/mac/office/2008/main" xmlns=""/>
                                 </a:ext>
                               </a:extLst>
                             </wps:spPr>
@@ -5565,8 +5505,8 @@
         <w:tblLook w:val="04A0" w:firstRow="1" w:lastRow="0" w:firstColumn="1" w:lastColumn="0" w:noHBand="0" w:noVBand="1"/>
       </w:tblPr>
       <w:tblGrid>
-        <w:gridCol w:w="2461"/>
-        <w:gridCol w:w="6367"/>
+        <w:gridCol w:w="2463"/>
+        <w:gridCol w:w="6365"/>
       </w:tblGrid>
       <w:tr>
         <w:tc>
@@ -5641,7 +5581,21 @@
                 <w:rFonts w:ascii="Times New Roman" w:hAnsi="Times New Roman" w:cs="Times New Roman"/>
                 <w:color w:val="000000"/>
               </w:rPr>
-              <w:t>LE_G08_01_CO_REC60</w:t>
+              <w:t>LE</w:t>
+            </w:r>
+            <w:r>
+              <w:rPr>
+                <w:rFonts w:ascii="Times New Roman" w:hAnsi="Times New Roman" w:cs="Times New Roman"/>
+                <w:color w:val="000000"/>
+              </w:rPr>
+              <w:t>_</w:t>
+            </w:r>
+            <w:r>
+              <w:rPr>
+                <w:rFonts w:ascii="Times New Roman" w:hAnsi="Times New Roman" w:cs="Times New Roman"/>
+                <w:color w:val="000000"/>
+              </w:rPr>
+              <w:t>08_01_CO_REC60</w:t>
             </w:r>
           </w:p>
         </w:tc>
@@ -5829,8 +5783,8 @@
         <w:tblLook w:val="04A0" w:firstRow="1" w:lastRow="0" w:firstColumn="1" w:lastColumn="0" w:noHBand="0" w:noVBand="1"/>
       </w:tblPr>
       <w:tblGrid>
-        <w:gridCol w:w="2461"/>
-        <w:gridCol w:w="6367"/>
+        <w:gridCol w:w="2463"/>
+        <w:gridCol w:w="6365"/>
       </w:tblGrid>
       <w:tr>
         <w:tc>
@@ -5905,7 +5859,21 @@
                 <w:rFonts w:ascii="Times New Roman" w:hAnsi="Times New Roman" w:cs="Times New Roman"/>
                 <w:color w:val="000000"/>
               </w:rPr>
-              <w:t>LE_G08_01_CO_REC70</w:t>
+              <w:t>LE</w:t>
+            </w:r>
+            <w:r>
+              <w:rPr>
+                <w:rFonts w:ascii="Times New Roman" w:hAnsi="Times New Roman" w:cs="Times New Roman"/>
+                <w:color w:val="000000"/>
+              </w:rPr>
+              <w:t>_</w:t>
+            </w:r>
+            <w:r>
+              <w:rPr>
+                <w:rFonts w:ascii="Times New Roman" w:hAnsi="Times New Roman" w:cs="Times New Roman"/>
+                <w:color w:val="000000"/>
+              </w:rPr>
+              <w:t>08_01_CO_REC70</w:t>
             </w:r>
           </w:p>
         </w:tc>
@@ -6215,7 +6183,21 @@
           <w:rFonts w:ascii="Times New Roman" w:hAnsi="Times New Roman" w:cs="Times New Roman"/>
           <w:color w:val="FF0000"/>
         </w:rPr>
-        <w:t>LE_G08_01_CO_REC80</w:t>
+        <w:t>LE</w:t>
+      </w:r>
+      <w:r>
+        <w:rPr>
+          <w:rFonts w:ascii="Times New Roman" w:hAnsi="Times New Roman" w:cs="Times New Roman"/>
+          <w:color w:val="FF0000"/>
+        </w:rPr>
+        <w:t>_</w:t>
+      </w:r>
+      <w:r>
+        <w:rPr>
+          <w:rFonts w:ascii="Times New Roman" w:hAnsi="Times New Roman" w:cs="Times New Roman"/>
+          <w:color w:val="FF0000"/>
+        </w:rPr>
+        <w:t>08_01_CO_REC80</w:t>
       </w:r>
       <w:r>
         <w:rPr>
@@ -6533,8 +6515,6 @@
               </w:rPr>
               <w:t>LE_</w:t>
             </w:r>
-            <w:bookmarkStart w:id="34" w:name="_GoBack"/>
-            <w:bookmarkEnd w:id="34"/>
             <w:r>
               <w:rPr>
                 <w:rFonts w:ascii="Times New Roman" w:hAnsi="Times New Roman" w:cs="Times New Roman"/>
@@ -6725,7 +6705,21 @@
                 <w:rFonts w:ascii="Times New Roman" w:hAnsi="Times New Roman" w:cs="Times New Roman"/>
                 <w:color w:val="000000"/>
               </w:rPr>
-              <w:t>LE_G08_01_CO_REC100</w:t>
+              <w:t>LE</w:t>
+            </w:r>
+            <w:r>
+              <w:rPr>
+                <w:rFonts w:ascii="Times New Roman" w:hAnsi="Times New Roman" w:cs="Times New Roman"/>
+                <w:color w:val="000000"/>
+              </w:rPr>
+              <w:t>_</w:t>
+            </w:r>
+            <w:r>
+              <w:rPr>
+                <w:rFonts w:ascii="Times New Roman" w:hAnsi="Times New Roman" w:cs="Times New Roman"/>
+                <w:color w:val="000000"/>
+              </w:rPr>
+              <w:t>08_01_CO_REC100</w:t>
             </w:r>
           </w:p>
         </w:tc>
@@ -7111,7 +7105,7 @@
         <w:rStyle w:val="Nmerodepgina"/>
         <w:noProof/>
       </w:rPr>
-      <w:t>7</w:t>
+      <w:t>1</w:t>
     </w:r>
     <w:r>
       <w:rPr>
@@ -7163,7 +7157,7 @@
         <w:szCs w:val="20"/>
         <w:highlight w:val="yellow"/>
       </w:rPr>
-      <w:t>G08</w:t>
+      <w:t>08</w:t>
     </w:r>
     <w:r>
       <w:rPr>
@@ -12580,7 +12574,7 @@
 </file>
 
 <file path=customXml/itemProps1.xml><?xml version="1.0" encoding="utf-8"?>
-<ds:datastoreItem xmlns:ds="http://schemas.openxmlformats.org/officeDocument/2006/customXml" ds:itemID="{67C50361-E94E-43FE-8AE8-2224DAEF351F}">
+<ds:datastoreItem xmlns:ds="http://schemas.openxmlformats.org/officeDocument/2006/customXml" ds:itemID="{B281633B-58F0-4B90-AC9B-F0262155B9B1}">
   <ds:schemaRefs>
     <ds:schemaRef ds:uri="http://schemas.openxmlformats.org/officeDocument/2006/bibliography"/>
   </ds:schemaRefs>

</xml_diff>